<commit_message>
Edit in rules file
</commit_message>
<xml_diff>
--- a/Rules.docx
+++ b/Rules.docx
@@ -234,37 +234,7 @@
           <w:szCs w:val="28"/>
           <w:lang w:bidi="ar-EG"/>
         </w:rPr>
-        <w:t>Declaration</w:t>
-      </w:r>
-      <w:r>
-        <w:rPr>
-          <w:b/>
-          <w:bCs/>
-          <w:sz w:val="28"/>
-          <w:szCs w:val="28"/>
-          <w:lang w:bidi="ar-EG"/>
-        </w:rPr>
-        <w:t xml:space="preserve"> | </w:t>
-      </w:r>
-      <w:r>
-        <w:rPr>
-          <w:b/>
-          <w:bCs/>
-          <w:sz w:val="28"/>
-          <w:szCs w:val="28"/>
-          <w:lang w:bidi="ar-EG"/>
-        </w:rPr>
-        <w:t>Loop</w:t>
-      </w:r>
-      <w:r>
-        <w:rPr>
-          <w:b/>
-          <w:bCs/>
-          <w:sz w:val="28"/>
-          <w:szCs w:val="28"/>
-          <w:lang w:bidi="ar-EG"/>
-        </w:rPr>
-        <w:t xml:space="preserve"> | </w:t>
+        <w:t xml:space="preserve">Declaration | Loop | </w:t>
       </w:r>
       <w:proofErr w:type="spellStart"/>
       <w:r>
@@ -548,17 +518,7 @@
           <w:szCs w:val="28"/>
           <w:lang w:bidi="ar-EG"/>
         </w:rPr>
-        <w:t>DATATYPE</w:t>
-      </w:r>
-      <w:r>
-        <w:rPr>
-          <w:i/>
-          <w:iCs/>
-          <w:sz w:val="28"/>
-          <w:szCs w:val="28"/>
-          <w:lang w:bidi="ar-EG"/>
-        </w:rPr>
-        <w:t xml:space="preserve"> ID</w:t>
+        <w:t>DATATYPE ID</w:t>
       </w:r>
       <w:r>
         <w:rPr>
@@ -1358,7 +1318,7 @@
         <mc:AlternateContent>
           <mc:Choice Requires="wps">
             <w:drawing>
-              <wp:anchor distT="0" distB="0" distL="114300" distR="114300" simplePos="0" relativeHeight="251671552" behindDoc="0" locked="0" layoutInCell="1" allowOverlap="1" wp14:anchorId="60B33F03" wp14:editId="3201EF9B">
+              <wp:anchor distT="0" distB="0" distL="114300" distR="114300" simplePos="0" relativeHeight="251671552" behindDoc="0" locked="0" layoutInCell="1" allowOverlap="1" wp14:anchorId="60B33F03" wp14:editId="1A7AE789">
                 <wp:simplePos x="0" y="0"/>
                 <wp:positionH relativeFrom="column">
                   <wp:posOffset>415636</wp:posOffset>
@@ -1420,7 +1380,23 @@
           </mc:Choice>
           <mc:Fallback>
             <w:pict>
-              <v:shape w14:anchorId="0875F727" id="Arrow: Right 1" o:spid="_x0000_s1026" type="#_x0000_t13" style="position:absolute;left:0;text-align:left;margin-left:32.75pt;margin-top:3.8pt;width:57.25pt;height:10.35pt;z-index:251671552;visibility:visible;mso-wrap-style:square;mso-width-percent:0;mso-height-percent:0;mso-wrap-distance-left:9pt;mso-wrap-distance-top:0;mso-wrap-distance-right:9pt;mso-wrap-distance-bottom:0;mso-position-horizontal:absolute;mso-position-horizontal-relative:text;mso-position-vertical:absolute;mso-position-vertical-relative:text;mso-width-percent:0;mso-height-percent:0;mso-width-relative:margin;mso-height-relative:margin;v-text-anchor:middle" o:gfxdata="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" adj="19651" fillcolor="black [3200]" strokecolor="black [480]" strokeweight="1pt"/>
+              <v:shapetype w14:anchorId="59BF614F" id="_x0000_t13" coordsize="21600,21600" o:spt="13" adj="16200,5400" path="m@0,l@0@1,0@1,0@2@0@2@0,21600,21600,10800xe">
+                <v:stroke joinstyle="miter"/>
+                <v:formulas>
+                  <v:f eqn="val #0"/>
+                  <v:f eqn="val #1"/>
+                  <v:f eqn="sum height 0 #1"/>
+                  <v:f eqn="sum 10800 0 #1"/>
+                  <v:f eqn="sum width 0 #0"/>
+                  <v:f eqn="prod @4 @3 10800"/>
+                  <v:f eqn="sum width 0 @5"/>
+                </v:formulas>
+                <v:path o:connecttype="custom" o:connectlocs="@0,0;0,10800;@0,21600;21600,10800" o:connectangles="270,180,90,0" textboxrect="0,@1,@6,@2"/>
+                <v:handles>
+                  <v:h position="#0,#1" xrange="0,21600" yrange="0,10800"/>
+                </v:handles>
+              </v:shapetype>
+              <v:shape id="Arrow: Right 1" o:spid="_x0000_s1026" type="#_x0000_t13" style="position:absolute;left:0;text-align:left;margin-left:32.75pt;margin-top:3.8pt;width:57.25pt;height:10.35pt;z-index:251671552;visibility:visible;mso-wrap-style:square;mso-width-percent:0;mso-height-percent:0;mso-wrap-distance-left:9pt;mso-wrap-distance-top:0;mso-wrap-distance-right:9pt;mso-wrap-distance-bottom:0;mso-position-horizontal:absolute;mso-position-horizontal-relative:text;mso-position-vertical:absolute;mso-position-vertical-relative:text;mso-width-percent:0;mso-height-percent:0;mso-width-relative:margin;mso-height-relative:margin;v-text-anchor:middle" o:gfxdata="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" adj="19651" fillcolor="black [3200]" strokecolor="black [480]" strokeweight="1pt"/>
             </w:pict>
           </mc:Fallback>
         </mc:AlternateContent>
@@ -1554,8 +1530,8 @@
       <w:pPr>
         <w:bidi w:val="0"/>
         <w:rPr>
-          <w:b/>
-          <w:bCs/>
+          <w:i/>
+          <w:iCs/>
           <w:sz w:val="28"/>
           <w:szCs w:val="28"/>
           <w:lang w:bidi="ar-EG"/>
@@ -1621,6 +1597,1495 @@
           <w:lang w:bidi="ar-EG"/>
         </w:rPr>
         <w:t>NUM</w:t>
+      </w:r>
+    </w:p>
+    <w:p>
+      <w:pPr>
+        <w:bidi w:val="0"/>
+        <w:rPr>
+          <w:i/>
+          <w:iCs/>
+          <w:sz w:val="28"/>
+          <w:szCs w:val="28"/>
+          <w:lang w:bidi="ar-EG"/>
+        </w:rPr>
+      </w:pPr>
+    </w:p>
+    <w:p>
+      <w:pPr>
+        <w:bidi w:val="0"/>
+        <w:rPr>
+          <w:i/>
+          <w:iCs/>
+          <w:sz w:val="28"/>
+          <w:szCs w:val="28"/>
+          <w:lang w:bidi="ar-EG"/>
+        </w:rPr>
+      </w:pPr>
+      <w:r>
+        <w:rPr>
+          <w:b/>
+          <w:bCs/>
+          <w:noProof/>
+          <w:sz w:val="28"/>
+          <w:szCs w:val="28"/>
+          <w:lang w:bidi="ar-EG"/>
+        </w:rPr>
+        <mc:AlternateContent>
+          <mc:Choice Requires="wps">
+            <w:drawing>
+              <wp:anchor distT="0" distB="0" distL="114300" distR="114300" simplePos="0" relativeHeight="251673600" behindDoc="0" locked="0" layoutInCell="1" allowOverlap="1" wp14:anchorId="70D91D32" wp14:editId="29D04DC9">
+                <wp:simplePos x="0" y="0"/>
+                <wp:positionH relativeFrom="column">
+                  <wp:posOffset>484505</wp:posOffset>
+                </wp:positionH>
+                <wp:positionV relativeFrom="paragraph">
+                  <wp:posOffset>56515</wp:posOffset>
+                </wp:positionV>
+                <wp:extent cx="727075" cy="130810"/>
+                <wp:effectExtent l="0" t="19050" r="34925" b="40640"/>
+                <wp:wrapNone/>
+                <wp:docPr id="1813756374" name="Arrow: Right 1"/>
+                <wp:cNvGraphicFramePr/>
+                <a:graphic xmlns:a="http://schemas.openxmlformats.org/drawingml/2006/main">
+                  <a:graphicData uri="http://schemas.microsoft.com/office/word/2010/wordprocessingShape">
+                    <wps:wsp>
+                      <wps:cNvSpPr/>
+                      <wps:spPr>
+                        <a:xfrm>
+                          <a:off x="0" y="0"/>
+                          <a:ext cx="727075" cy="130810"/>
+                        </a:xfrm>
+                        <a:prstGeom prst="rightArrow">
+                          <a:avLst/>
+                        </a:prstGeom>
+                      </wps:spPr>
+                      <wps:style>
+                        <a:lnRef idx="2">
+                          <a:schemeClr val="dk1">
+                            <a:shade val="15000"/>
+                          </a:schemeClr>
+                        </a:lnRef>
+                        <a:fillRef idx="1">
+                          <a:schemeClr val="dk1"/>
+                        </a:fillRef>
+                        <a:effectRef idx="0">
+                          <a:schemeClr val="dk1"/>
+                        </a:effectRef>
+                        <a:fontRef idx="minor">
+                          <a:schemeClr val="lt1"/>
+                        </a:fontRef>
+                      </wps:style>
+                      <wps:bodyPr rot="0" spcFirstLastPara="0" vertOverflow="overflow" horzOverflow="overflow" vert="horz" wrap="square" lIns="91440" tIns="45720" rIns="91440" bIns="45720" numCol="1" spcCol="0" rtlCol="1" fromWordArt="0" anchor="ctr" anchorCtr="0" forceAA="0" compatLnSpc="1">
+                        <a:prstTxWarp prst="textNoShape">
+                          <a:avLst/>
+                        </a:prstTxWarp>
+                        <a:noAutofit/>
+                      </wps:bodyPr>
+                    </wps:wsp>
+                  </a:graphicData>
+                </a:graphic>
+                <wp14:sizeRelH relativeFrom="margin">
+                  <wp14:pctWidth>0</wp14:pctWidth>
+                </wp14:sizeRelH>
+                <wp14:sizeRelV relativeFrom="margin">
+                  <wp14:pctHeight>0</wp14:pctHeight>
+                </wp14:sizeRelV>
+              </wp:anchor>
+            </w:drawing>
+          </mc:Choice>
+          <mc:Fallback>
+            <w:pict>
+              <v:shape w14:anchorId="6F332DFC" id="Arrow: Right 1" o:spid="_x0000_s1026" type="#_x0000_t13" style="position:absolute;left:0;text-align:left;margin-left:38.15pt;margin-top:4.45pt;width:57.25pt;height:10.3pt;z-index:251673600;visibility:visible;mso-wrap-style:square;mso-width-percent:0;mso-height-percent:0;mso-wrap-distance-left:9pt;mso-wrap-distance-top:0;mso-wrap-distance-right:9pt;mso-wrap-distance-bottom:0;mso-position-horizontal:absolute;mso-position-horizontal-relative:text;mso-position-vertical:absolute;mso-position-vertical-relative:text;mso-width-percent:0;mso-height-percent:0;mso-width-relative:margin;mso-height-relative:margin;v-text-anchor:middle" o:gfxdata="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" adj="19657" fillcolor="black [3200]" strokecolor="black [480]" strokeweight="1pt"/>
+            </w:pict>
+          </mc:Fallback>
+        </mc:AlternateContent>
+      </w:r>
+      <w:r>
+        <w:rPr>
+          <w:b/>
+          <w:bCs/>
+          <w:sz w:val="28"/>
+          <w:szCs w:val="28"/>
+          <w:lang w:bidi="ar-EG"/>
+        </w:rPr>
+        <w:t>Loop</w:t>
+      </w:r>
+      <w:r>
+        <w:rPr>
+          <w:b/>
+          <w:bCs/>
+          <w:sz w:val="28"/>
+          <w:szCs w:val="28"/>
+          <w:lang w:bidi="ar-EG"/>
+        </w:rPr>
+        <w:tab/>
+      </w:r>
+      <w:r>
+        <w:rPr>
+          <w:b/>
+          <w:bCs/>
+          <w:sz w:val="28"/>
+          <w:szCs w:val="28"/>
+          <w:lang w:bidi="ar-EG"/>
+        </w:rPr>
+        <w:tab/>
+      </w:r>
+      <w:r>
+        <w:rPr>
+          <w:b/>
+          <w:bCs/>
+          <w:sz w:val="28"/>
+          <w:szCs w:val="28"/>
+          <w:lang w:bidi="ar-EG"/>
+        </w:rPr>
+        <w:tab/>
+      </w:r>
+      <w:proofErr w:type="spellStart"/>
+      <w:r>
+        <w:rPr>
+          <w:i/>
+          <w:iCs/>
+          <w:sz w:val="28"/>
+          <w:szCs w:val="28"/>
+          <w:lang w:bidi="ar-EG"/>
+        </w:rPr>
+        <w:t>LOOP</w:t>
+      </w:r>
+      <w:proofErr w:type="spellEnd"/>
+      <w:r>
+        <w:rPr>
+          <w:i/>
+          <w:iCs/>
+          <w:sz w:val="28"/>
+          <w:szCs w:val="28"/>
+          <w:lang w:bidi="ar-EG"/>
+        </w:rPr>
+        <w:t xml:space="preserve"> </w:t>
+      </w:r>
+      <w:proofErr w:type="gramStart"/>
+      <w:r>
+        <w:rPr>
+          <w:i/>
+          <w:iCs/>
+          <w:sz w:val="28"/>
+          <w:szCs w:val="28"/>
+          <w:lang w:bidi="ar-EG"/>
+        </w:rPr>
+        <w:t xml:space="preserve">( </w:t>
+      </w:r>
+      <w:r>
+        <w:rPr>
+          <w:i/>
+          <w:iCs/>
+          <w:sz w:val="28"/>
+          <w:szCs w:val="28"/>
+          <w:lang w:bidi="ar-EG"/>
+        </w:rPr>
+        <w:t>DATATYPE</w:t>
+      </w:r>
+      <w:proofErr w:type="gramEnd"/>
+      <w:r>
+        <w:rPr>
+          <w:i/>
+          <w:iCs/>
+          <w:sz w:val="28"/>
+          <w:szCs w:val="28"/>
+          <w:lang w:bidi="ar-EG"/>
+        </w:rPr>
+        <w:t xml:space="preserve"> ) ID IN (</w:t>
+      </w:r>
+      <w:r>
+        <w:rPr>
+          <w:b/>
+          <w:bCs/>
+          <w:sz w:val="28"/>
+          <w:szCs w:val="28"/>
+          <w:lang w:bidi="ar-EG"/>
+        </w:rPr>
+        <w:t xml:space="preserve"> </w:t>
+      </w:r>
+      <w:r>
+        <w:rPr>
+          <w:b/>
+          <w:bCs/>
+          <w:sz w:val="28"/>
+          <w:szCs w:val="28"/>
+          <w:lang w:bidi="ar-EG"/>
+        </w:rPr>
+        <w:t>Range</w:t>
+      </w:r>
+      <w:r>
+        <w:rPr>
+          <w:i/>
+          <w:iCs/>
+          <w:sz w:val="28"/>
+          <w:szCs w:val="28"/>
+          <w:lang w:bidi="ar-EG"/>
+        </w:rPr>
+        <w:t xml:space="preserve"> ) ) { </w:t>
+      </w:r>
+      <w:r>
+        <w:rPr>
+          <w:b/>
+          <w:bCs/>
+          <w:sz w:val="28"/>
+          <w:szCs w:val="28"/>
+          <w:lang w:bidi="ar-EG"/>
+        </w:rPr>
+        <w:t>Program</w:t>
+      </w:r>
+      <w:r>
+        <w:rPr>
+          <w:i/>
+          <w:iCs/>
+          <w:sz w:val="28"/>
+          <w:szCs w:val="28"/>
+          <w:lang w:bidi="ar-EG"/>
+        </w:rPr>
+        <w:t xml:space="preserve"> }</w:t>
+      </w:r>
+    </w:p>
+    <w:p>
+      <w:pPr>
+        <w:bidi w:val="0"/>
+        <w:rPr>
+          <w:b/>
+          <w:bCs/>
+          <w:sz w:val="28"/>
+          <w:szCs w:val="28"/>
+          <w:lang w:bidi="ar-EG"/>
+        </w:rPr>
+      </w:pPr>
+      <w:r>
+        <w:rPr>
+          <w:b/>
+          <w:bCs/>
+          <w:noProof/>
+          <w:sz w:val="28"/>
+          <w:szCs w:val="28"/>
+          <w:lang w:bidi="ar-EG"/>
+        </w:rPr>
+        <mc:AlternateContent>
+          <mc:Choice Requires="wps">
+            <w:drawing>
+              <wp:anchor distT="0" distB="0" distL="114300" distR="114300" simplePos="0" relativeHeight="251675648" behindDoc="0" locked="0" layoutInCell="1" allowOverlap="1" wp14:anchorId="3161898D" wp14:editId="303AEC0F">
+                <wp:simplePos x="0" y="0"/>
+                <wp:positionH relativeFrom="column">
+                  <wp:posOffset>524452</wp:posOffset>
+                </wp:positionH>
+                <wp:positionV relativeFrom="paragraph">
+                  <wp:posOffset>48895</wp:posOffset>
+                </wp:positionV>
+                <wp:extent cx="727075" cy="130810"/>
+                <wp:effectExtent l="0" t="19050" r="34925" b="40640"/>
+                <wp:wrapNone/>
+                <wp:docPr id="2083573459" name="Arrow: Right 1"/>
+                <wp:cNvGraphicFramePr/>
+                <a:graphic xmlns:a="http://schemas.openxmlformats.org/drawingml/2006/main">
+                  <a:graphicData uri="http://schemas.microsoft.com/office/word/2010/wordprocessingShape">
+                    <wps:wsp>
+                      <wps:cNvSpPr/>
+                      <wps:spPr>
+                        <a:xfrm>
+                          <a:off x="0" y="0"/>
+                          <a:ext cx="727075" cy="130810"/>
+                        </a:xfrm>
+                        <a:prstGeom prst="rightArrow">
+                          <a:avLst/>
+                        </a:prstGeom>
+                      </wps:spPr>
+                      <wps:style>
+                        <a:lnRef idx="2">
+                          <a:schemeClr val="dk1">
+                            <a:shade val="15000"/>
+                          </a:schemeClr>
+                        </a:lnRef>
+                        <a:fillRef idx="1">
+                          <a:schemeClr val="dk1"/>
+                        </a:fillRef>
+                        <a:effectRef idx="0">
+                          <a:schemeClr val="dk1"/>
+                        </a:effectRef>
+                        <a:fontRef idx="minor">
+                          <a:schemeClr val="lt1"/>
+                        </a:fontRef>
+                      </wps:style>
+                      <wps:bodyPr rot="0" spcFirstLastPara="0" vertOverflow="overflow" horzOverflow="overflow" vert="horz" wrap="square" lIns="91440" tIns="45720" rIns="91440" bIns="45720" numCol="1" spcCol="0" rtlCol="1" fromWordArt="0" anchor="ctr" anchorCtr="0" forceAA="0" compatLnSpc="1">
+                        <a:prstTxWarp prst="textNoShape">
+                          <a:avLst/>
+                        </a:prstTxWarp>
+                        <a:noAutofit/>
+                      </wps:bodyPr>
+                    </wps:wsp>
+                  </a:graphicData>
+                </a:graphic>
+                <wp14:sizeRelH relativeFrom="margin">
+                  <wp14:pctWidth>0</wp14:pctWidth>
+                </wp14:sizeRelH>
+                <wp14:sizeRelV relativeFrom="margin">
+                  <wp14:pctHeight>0</wp14:pctHeight>
+                </wp14:sizeRelV>
+              </wp:anchor>
+            </w:drawing>
+          </mc:Choice>
+          <mc:Fallback>
+            <w:pict>
+              <v:shape w14:anchorId="00A4C4E3" id="Arrow: Right 1" o:spid="_x0000_s1026" type="#_x0000_t13" style="position:absolute;left:0;text-align:left;margin-left:41.3pt;margin-top:3.85pt;width:57.25pt;height:10.3pt;z-index:251675648;visibility:visible;mso-wrap-style:square;mso-width-percent:0;mso-height-percent:0;mso-wrap-distance-left:9pt;mso-wrap-distance-top:0;mso-wrap-distance-right:9pt;mso-wrap-distance-bottom:0;mso-position-horizontal:absolute;mso-position-horizontal-relative:text;mso-position-vertical:absolute;mso-position-vertical-relative:text;mso-width-percent:0;mso-height-percent:0;mso-width-relative:margin;mso-height-relative:margin;v-text-anchor:middle" o:gfxdata="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" adj="19657" fillcolor="black [3200]" strokecolor="black [480]" strokeweight="1pt"/>
+            </w:pict>
+          </mc:Fallback>
+        </mc:AlternateContent>
+      </w:r>
+      <w:r>
+        <w:rPr>
+          <w:b/>
+          <w:bCs/>
+          <w:sz w:val="28"/>
+          <w:szCs w:val="28"/>
+          <w:lang w:bidi="ar-EG"/>
+        </w:rPr>
+        <w:t>Range</w:t>
+      </w:r>
+      <w:r>
+        <w:rPr>
+          <w:b/>
+          <w:bCs/>
+          <w:sz w:val="28"/>
+          <w:szCs w:val="28"/>
+          <w:lang w:bidi="ar-EG"/>
+        </w:rPr>
+        <w:tab/>
+      </w:r>
+      <w:r>
+        <w:rPr>
+          <w:b/>
+          <w:bCs/>
+          <w:sz w:val="28"/>
+          <w:szCs w:val="28"/>
+          <w:lang w:bidi="ar-EG"/>
+        </w:rPr>
+        <w:tab/>
+      </w:r>
+      <w:r>
+        <w:rPr>
+          <w:b/>
+          <w:bCs/>
+          <w:sz w:val="28"/>
+          <w:szCs w:val="28"/>
+          <w:lang w:bidi="ar-EG"/>
+        </w:rPr>
+        <w:tab/>
+      </w:r>
+      <w:r>
+        <w:rPr>
+          <w:b/>
+          <w:bCs/>
+          <w:sz w:val="28"/>
+          <w:szCs w:val="28"/>
+          <w:lang w:bidi="ar-EG"/>
+        </w:rPr>
+        <w:t>Exp</w:t>
+      </w:r>
+      <w:r>
+        <w:rPr>
+          <w:b/>
+          <w:bCs/>
+          <w:sz w:val="28"/>
+          <w:szCs w:val="28"/>
+          <w:lang w:bidi="ar-EG"/>
+        </w:rPr>
+        <w:t xml:space="preserve"> </w:t>
+      </w:r>
+      <w:r>
+        <w:rPr>
+          <w:i/>
+          <w:iCs/>
+          <w:sz w:val="28"/>
+          <w:szCs w:val="28"/>
+          <w:lang w:bidi="ar-EG"/>
+        </w:rPr>
+        <w:t>RANGE</w:t>
+      </w:r>
+      <w:r>
+        <w:rPr>
+          <w:b/>
+          <w:bCs/>
+          <w:sz w:val="28"/>
+          <w:szCs w:val="28"/>
+          <w:lang w:bidi="ar-EG"/>
+        </w:rPr>
+        <w:t xml:space="preserve"> </w:t>
+      </w:r>
+      <w:r>
+        <w:rPr>
+          <w:b/>
+          <w:bCs/>
+          <w:sz w:val="28"/>
+          <w:szCs w:val="28"/>
+          <w:lang w:bidi="ar-EG"/>
+        </w:rPr>
+        <w:t>Exp</w:t>
+      </w:r>
+      <w:r>
+        <w:rPr>
+          <w:b/>
+          <w:bCs/>
+          <w:sz w:val="28"/>
+          <w:szCs w:val="28"/>
+          <w:lang w:bidi="ar-EG"/>
+        </w:rPr>
+        <w:tab/>
+      </w:r>
+    </w:p>
+    <w:p>
+      <w:pPr>
+        <w:bidi w:val="0"/>
+        <w:rPr>
+          <w:i/>
+          <w:iCs/>
+          <w:sz w:val="28"/>
+          <w:szCs w:val="28"/>
+          <w:lang w:bidi="ar-EG"/>
+        </w:rPr>
+      </w:pPr>
+      <w:r>
+        <w:rPr>
+          <w:b/>
+          <w:bCs/>
+          <w:noProof/>
+          <w:sz w:val="28"/>
+          <w:szCs w:val="28"/>
+          <w:lang w:bidi="ar-EG"/>
+        </w:rPr>
+        <mc:AlternateContent>
+          <mc:Choice Requires="wps">
+            <w:drawing>
+              <wp:anchor distT="0" distB="0" distL="114300" distR="114300" simplePos="0" relativeHeight="251677696" behindDoc="0" locked="0" layoutInCell="1" allowOverlap="1" wp14:anchorId="666942B0" wp14:editId="463659F8">
+                <wp:simplePos x="0" y="0"/>
+                <wp:positionH relativeFrom="column">
+                  <wp:posOffset>1176829</wp:posOffset>
+                </wp:positionH>
+                <wp:positionV relativeFrom="paragraph">
+                  <wp:posOffset>49011</wp:posOffset>
+                </wp:positionV>
+                <wp:extent cx="727075" cy="130810"/>
+                <wp:effectExtent l="0" t="19050" r="34925" b="40640"/>
+                <wp:wrapNone/>
+                <wp:docPr id="2097860272" name="Arrow: Right 1"/>
+                <wp:cNvGraphicFramePr/>
+                <a:graphic xmlns:a="http://schemas.openxmlformats.org/drawingml/2006/main">
+                  <a:graphicData uri="http://schemas.microsoft.com/office/word/2010/wordprocessingShape">
+                    <wps:wsp>
+                      <wps:cNvSpPr/>
+                      <wps:spPr>
+                        <a:xfrm>
+                          <a:off x="0" y="0"/>
+                          <a:ext cx="727075" cy="130810"/>
+                        </a:xfrm>
+                        <a:prstGeom prst="rightArrow">
+                          <a:avLst/>
+                        </a:prstGeom>
+                      </wps:spPr>
+                      <wps:style>
+                        <a:lnRef idx="2">
+                          <a:schemeClr val="dk1">
+                            <a:shade val="15000"/>
+                          </a:schemeClr>
+                        </a:lnRef>
+                        <a:fillRef idx="1">
+                          <a:schemeClr val="dk1"/>
+                        </a:fillRef>
+                        <a:effectRef idx="0">
+                          <a:schemeClr val="dk1"/>
+                        </a:effectRef>
+                        <a:fontRef idx="minor">
+                          <a:schemeClr val="lt1"/>
+                        </a:fontRef>
+                      </wps:style>
+                      <wps:bodyPr rot="0" spcFirstLastPara="0" vertOverflow="overflow" horzOverflow="overflow" vert="horz" wrap="square" lIns="91440" tIns="45720" rIns="91440" bIns="45720" numCol="1" spcCol="0" rtlCol="1" fromWordArt="0" anchor="ctr" anchorCtr="0" forceAA="0" compatLnSpc="1">
+                        <a:prstTxWarp prst="textNoShape">
+                          <a:avLst/>
+                        </a:prstTxWarp>
+                        <a:noAutofit/>
+                      </wps:bodyPr>
+                    </wps:wsp>
+                  </a:graphicData>
+                </a:graphic>
+                <wp14:sizeRelH relativeFrom="margin">
+                  <wp14:pctWidth>0</wp14:pctWidth>
+                </wp14:sizeRelH>
+                <wp14:sizeRelV relativeFrom="margin">
+                  <wp14:pctHeight>0</wp14:pctHeight>
+                </wp14:sizeRelV>
+              </wp:anchor>
+            </w:drawing>
+          </mc:Choice>
+          <mc:Fallback>
+            <w:pict>
+              <v:shape w14:anchorId="42DCE94B" id="Arrow: Right 1" o:spid="_x0000_s1026" type="#_x0000_t13" style="position:absolute;left:0;text-align:left;margin-left:92.65pt;margin-top:3.85pt;width:57.25pt;height:10.3pt;z-index:251677696;visibility:visible;mso-wrap-style:square;mso-width-percent:0;mso-height-percent:0;mso-wrap-distance-left:9pt;mso-wrap-distance-top:0;mso-wrap-distance-right:9pt;mso-wrap-distance-bottom:0;mso-position-horizontal:absolute;mso-position-horizontal-relative:text;mso-position-vertical:absolute;mso-position-vertical-relative:text;mso-width-percent:0;mso-height-percent:0;mso-width-relative:margin;mso-height-relative:margin;v-text-anchor:middle" o:gfxdata="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" adj="19657" fillcolor="black [3200]" strokecolor="black [480]" strokeweight="1pt"/>
+            </w:pict>
+          </mc:Fallback>
+        </mc:AlternateContent>
+      </w:r>
+      <w:proofErr w:type="spellStart"/>
+      <w:r>
+        <w:rPr>
+          <w:b/>
+          <w:bCs/>
+          <w:sz w:val="28"/>
+          <w:szCs w:val="28"/>
+          <w:lang w:bidi="ar-EG"/>
+        </w:rPr>
+        <w:t>ConditionStmt</w:t>
+      </w:r>
+      <w:proofErr w:type="spellEnd"/>
+      <w:r>
+        <w:rPr>
+          <w:b/>
+          <w:bCs/>
+          <w:sz w:val="28"/>
+          <w:szCs w:val="28"/>
+          <w:lang w:bidi="ar-EG"/>
+        </w:rPr>
+        <w:tab/>
+      </w:r>
+      <w:r>
+        <w:rPr>
+          <w:b/>
+          <w:bCs/>
+          <w:sz w:val="28"/>
+          <w:szCs w:val="28"/>
+          <w:lang w:bidi="ar-EG"/>
+        </w:rPr>
+        <w:tab/>
+        <w:t xml:space="preserve">    </w:t>
+      </w:r>
+      <w:proofErr w:type="spellStart"/>
+      <w:r>
+        <w:rPr>
+          <w:i/>
+          <w:iCs/>
+          <w:sz w:val="28"/>
+          <w:szCs w:val="28"/>
+          <w:lang w:bidi="ar-EG"/>
+        </w:rPr>
+        <w:t>if_stmt</w:t>
+      </w:r>
+      <w:proofErr w:type="spellEnd"/>
+      <w:r>
+        <w:rPr>
+          <w:i/>
+          <w:iCs/>
+          <w:sz w:val="28"/>
+          <w:szCs w:val="28"/>
+          <w:lang w:bidi="ar-EG"/>
+        </w:rPr>
+        <w:t xml:space="preserve"> </w:t>
+      </w:r>
+      <w:proofErr w:type="gramStart"/>
+      <w:r>
+        <w:rPr>
+          <w:i/>
+          <w:iCs/>
+          <w:sz w:val="28"/>
+          <w:szCs w:val="28"/>
+          <w:lang w:bidi="ar-EG"/>
+        </w:rPr>
+        <w:t>(</w:t>
+      </w:r>
+      <w:r>
+        <w:rPr>
+          <w:i/>
+          <w:iCs/>
+          <w:sz w:val="28"/>
+          <w:szCs w:val="28"/>
+          <w:lang w:bidi="ar-EG"/>
+        </w:rPr>
+        <w:t xml:space="preserve"> </w:t>
+      </w:r>
+      <w:r>
+        <w:rPr>
+          <w:b/>
+          <w:bCs/>
+          <w:sz w:val="28"/>
+          <w:szCs w:val="28"/>
+          <w:lang w:bidi="ar-EG"/>
+        </w:rPr>
+        <w:t>Condition</w:t>
+      </w:r>
+      <w:proofErr w:type="gramEnd"/>
+      <w:r>
+        <w:rPr>
+          <w:i/>
+          <w:iCs/>
+          <w:sz w:val="28"/>
+          <w:szCs w:val="28"/>
+          <w:lang w:bidi="ar-EG"/>
+        </w:rPr>
+        <w:t xml:space="preserve"> ) {</w:t>
+      </w:r>
+      <w:r>
+        <w:rPr>
+          <w:i/>
+          <w:iCs/>
+          <w:sz w:val="28"/>
+          <w:szCs w:val="28"/>
+          <w:lang w:bidi="ar-EG"/>
+        </w:rPr>
+        <w:t xml:space="preserve"> </w:t>
+      </w:r>
+      <w:r>
+        <w:rPr>
+          <w:b/>
+          <w:bCs/>
+          <w:sz w:val="28"/>
+          <w:szCs w:val="28"/>
+          <w:lang w:bidi="ar-EG"/>
+        </w:rPr>
+        <w:t>Program</w:t>
+      </w:r>
+      <w:r>
+        <w:rPr>
+          <w:i/>
+          <w:iCs/>
+          <w:sz w:val="28"/>
+          <w:szCs w:val="28"/>
+          <w:lang w:bidi="ar-EG"/>
+        </w:rPr>
+        <w:t xml:space="preserve"> }</w:t>
+      </w:r>
+      <w:r>
+        <w:rPr>
+          <w:b/>
+          <w:bCs/>
+          <w:sz w:val="28"/>
+          <w:szCs w:val="28"/>
+          <w:lang w:bidi="ar-EG"/>
+        </w:rPr>
+        <w:t xml:space="preserve"> </w:t>
+      </w:r>
+      <w:r>
+        <w:rPr>
+          <w:i/>
+          <w:iCs/>
+          <w:sz w:val="28"/>
+          <w:szCs w:val="28"/>
+          <w:lang w:bidi="ar-EG"/>
+        </w:rPr>
+        <w:tab/>
+      </w:r>
+      <w:r>
+        <w:rPr>
+          <w:i/>
+          <w:iCs/>
+          <w:sz w:val="28"/>
+          <w:szCs w:val="28"/>
+          <w:lang w:bidi="ar-EG"/>
+        </w:rPr>
+        <w:tab/>
+        <w:t xml:space="preserve"> </w:t>
+      </w:r>
+      <w:proofErr w:type="spellStart"/>
+      <w:r>
+        <w:rPr>
+          <w:i/>
+          <w:iCs/>
+          <w:sz w:val="28"/>
+          <w:szCs w:val="28"/>
+          <w:lang w:bidi="ar-EG"/>
+        </w:rPr>
+        <w:t>else_stmt</w:t>
+      </w:r>
+      <w:proofErr w:type="spellEnd"/>
+      <w:r>
+        <w:rPr>
+          <w:i/>
+          <w:iCs/>
+          <w:sz w:val="28"/>
+          <w:szCs w:val="28"/>
+          <w:lang w:bidi="ar-EG"/>
+        </w:rPr>
+        <w:t xml:space="preserve"> { </w:t>
+      </w:r>
+      <w:r>
+        <w:rPr>
+          <w:b/>
+          <w:bCs/>
+          <w:sz w:val="28"/>
+          <w:szCs w:val="28"/>
+          <w:lang w:bidi="ar-EG"/>
+        </w:rPr>
+        <w:t>Program</w:t>
+      </w:r>
+      <w:r>
+        <w:rPr>
+          <w:i/>
+          <w:iCs/>
+          <w:sz w:val="28"/>
+          <w:szCs w:val="28"/>
+          <w:lang w:bidi="ar-EG"/>
+        </w:rPr>
+        <w:t xml:space="preserve"> }</w:t>
+      </w:r>
+    </w:p>
+    <w:p>
+      <w:pPr>
+        <w:bidi w:val="0"/>
+        <w:rPr>
+          <w:b/>
+          <w:bCs/>
+          <w:sz w:val="28"/>
+          <w:szCs w:val="28"/>
+          <w:lang w:bidi="ar-EG"/>
+        </w:rPr>
+      </w:pPr>
+      <w:r>
+        <w:rPr>
+          <w:b/>
+          <w:bCs/>
+          <w:noProof/>
+          <w:sz w:val="28"/>
+          <w:szCs w:val="28"/>
+          <w:lang w:bidi="ar-EG"/>
+        </w:rPr>
+        <mc:AlternateContent>
+          <mc:Choice Requires="wps">
+            <w:drawing>
+              <wp:anchor distT="0" distB="0" distL="114300" distR="114300" simplePos="0" relativeHeight="251679744" behindDoc="0" locked="0" layoutInCell="1" allowOverlap="1" wp14:anchorId="2580C739" wp14:editId="6C6FD181">
+                <wp:simplePos x="0" y="0"/>
+                <wp:positionH relativeFrom="column">
+                  <wp:posOffset>789363</wp:posOffset>
+                </wp:positionH>
+                <wp:positionV relativeFrom="paragraph">
+                  <wp:posOffset>47336</wp:posOffset>
+                </wp:positionV>
+                <wp:extent cx="727075" cy="130810"/>
+                <wp:effectExtent l="0" t="19050" r="34925" b="40640"/>
+                <wp:wrapNone/>
+                <wp:docPr id="1339838723" name="Arrow: Right 1"/>
+                <wp:cNvGraphicFramePr/>
+                <a:graphic xmlns:a="http://schemas.openxmlformats.org/drawingml/2006/main">
+                  <a:graphicData uri="http://schemas.microsoft.com/office/word/2010/wordprocessingShape">
+                    <wps:wsp>
+                      <wps:cNvSpPr/>
+                      <wps:spPr>
+                        <a:xfrm>
+                          <a:off x="0" y="0"/>
+                          <a:ext cx="727075" cy="130810"/>
+                        </a:xfrm>
+                        <a:prstGeom prst="rightArrow">
+                          <a:avLst/>
+                        </a:prstGeom>
+                      </wps:spPr>
+                      <wps:style>
+                        <a:lnRef idx="2">
+                          <a:schemeClr val="dk1">
+                            <a:shade val="15000"/>
+                          </a:schemeClr>
+                        </a:lnRef>
+                        <a:fillRef idx="1">
+                          <a:schemeClr val="dk1"/>
+                        </a:fillRef>
+                        <a:effectRef idx="0">
+                          <a:schemeClr val="dk1"/>
+                        </a:effectRef>
+                        <a:fontRef idx="minor">
+                          <a:schemeClr val="lt1"/>
+                        </a:fontRef>
+                      </wps:style>
+                      <wps:bodyPr rot="0" spcFirstLastPara="0" vertOverflow="overflow" horzOverflow="overflow" vert="horz" wrap="square" lIns="91440" tIns="45720" rIns="91440" bIns="45720" numCol="1" spcCol="0" rtlCol="1" fromWordArt="0" anchor="ctr" anchorCtr="0" forceAA="0" compatLnSpc="1">
+                        <a:prstTxWarp prst="textNoShape">
+                          <a:avLst/>
+                        </a:prstTxWarp>
+                        <a:noAutofit/>
+                      </wps:bodyPr>
+                    </wps:wsp>
+                  </a:graphicData>
+                </a:graphic>
+                <wp14:sizeRelH relativeFrom="margin">
+                  <wp14:pctWidth>0</wp14:pctWidth>
+                </wp14:sizeRelH>
+                <wp14:sizeRelV relativeFrom="margin">
+                  <wp14:pctHeight>0</wp14:pctHeight>
+                </wp14:sizeRelV>
+              </wp:anchor>
+            </w:drawing>
+          </mc:Choice>
+          <mc:Fallback>
+            <w:pict>
+              <v:shape w14:anchorId="74CF45DE" id="Arrow: Right 1" o:spid="_x0000_s1026" type="#_x0000_t13" style="position:absolute;left:0;text-align:left;margin-left:62.15pt;margin-top:3.75pt;width:57.25pt;height:10.3pt;z-index:251679744;visibility:visible;mso-wrap-style:square;mso-width-percent:0;mso-height-percent:0;mso-wrap-distance-left:9pt;mso-wrap-distance-top:0;mso-wrap-distance-right:9pt;mso-wrap-distance-bottom:0;mso-position-horizontal:absolute;mso-position-horizontal-relative:text;mso-position-vertical:absolute;mso-position-vertical-relative:text;mso-width-percent:0;mso-height-percent:0;mso-width-relative:margin;mso-height-relative:margin;v-text-anchor:middle" o:gfxdata="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" adj="19657" fillcolor="black [3200]" strokecolor="black [480]" strokeweight="1pt"/>
+            </w:pict>
+          </mc:Fallback>
+        </mc:AlternateContent>
+      </w:r>
+      <w:r>
+        <w:rPr>
+          <w:b/>
+          <w:bCs/>
+          <w:sz w:val="28"/>
+          <w:szCs w:val="28"/>
+          <w:lang w:bidi="ar-EG"/>
+        </w:rPr>
+        <w:t>Condition</w:t>
+      </w:r>
+      <w:r>
+        <w:rPr>
+          <w:b/>
+          <w:bCs/>
+          <w:sz w:val="28"/>
+          <w:szCs w:val="28"/>
+          <w:lang w:bidi="ar-EG"/>
+        </w:rPr>
+        <w:tab/>
+      </w:r>
+      <w:r>
+        <w:rPr>
+          <w:b/>
+          <w:bCs/>
+          <w:sz w:val="28"/>
+          <w:szCs w:val="28"/>
+          <w:lang w:bidi="ar-EG"/>
+        </w:rPr>
+        <w:tab/>
+        <w:t xml:space="preserve">     Exp </w:t>
+      </w:r>
+      <w:r>
+        <w:rPr>
+          <w:i/>
+          <w:iCs/>
+          <w:sz w:val="28"/>
+          <w:szCs w:val="28"/>
+          <w:lang w:bidi="ar-EG"/>
+        </w:rPr>
+        <w:t>COMPARISONOP</w:t>
+      </w:r>
+      <w:r>
+        <w:rPr>
+          <w:b/>
+          <w:bCs/>
+          <w:sz w:val="28"/>
+          <w:szCs w:val="28"/>
+          <w:lang w:bidi="ar-EG"/>
+        </w:rPr>
+        <w:t xml:space="preserve"> Exp</w:t>
+      </w:r>
+    </w:p>
+    <w:p>
+      <w:pPr>
+        <w:bidi w:val="0"/>
+        <w:rPr>
+          <w:i/>
+          <w:iCs/>
+          <w:sz w:val="28"/>
+          <w:szCs w:val="28"/>
+          <w:lang w:bidi="ar-EG"/>
+        </w:rPr>
+      </w:pPr>
+      <w:r>
+        <w:rPr>
+          <w:b/>
+          <w:bCs/>
+          <w:noProof/>
+          <w:sz w:val="28"/>
+          <w:szCs w:val="28"/>
+          <w:lang w:bidi="ar-EG"/>
+        </w:rPr>
+        <mc:AlternateContent>
+          <mc:Choice Requires="wps">
+            <w:drawing>
+              <wp:anchor distT="0" distB="0" distL="114300" distR="114300" simplePos="0" relativeHeight="251681792" behindDoc="0" locked="0" layoutInCell="1" allowOverlap="1" wp14:anchorId="238211C6" wp14:editId="5999DE88">
+                <wp:simplePos x="0" y="0"/>
+                <wp:positionH relativeFrom="column">
+                  <wp:posOffset>540212</wp:posOffset>
+                </wp:positionH>
+                <wp:positionV relativeFrom="paragraph">
+                  <wp:posOffset>65636</wp:posOffset>
+                </wp:positionV>
+                <wp:extent cx="727075" cy="130810"/>
+                <wp:effectExtent l="0" t="19050" r="34925" b="40640"/>
+                <wp:wrapNone/>
+                <wp:docPr id="1302691664" name="Arrow: Right 1"/>
+                <wp:cNvGraphicFramePr/>
+                <a:graphic xmlns:a="http://schemas.openxmlformats.org/drawingml/2006/main">
+                  <a:graphicData uri="http://schemas.microsoft.com/office/word/2010/wordprocessingShape">
+                    <wps:wsp>
+                      <wps:cNvSpPr/>
+                      <wps:spPr>
+                        <a:xfrm>
+                          <a:off x="0" y="0"/>
+                          <a:ext cx="727075" cy="130810"/>
+                        </a:xfrm>
+                        <a:prstGeom prst="rightArrow">
+                          <a:avLst/>
+                        </a:prstGeom>
+                      </wps:spPr>
+                      <wps:style>
+                        <a:lnRef idx="2">
+                          <a:schemeClr val="dk1">
+                            <a:shade val="15000"/>
+                          </a:schemeClr>
+                        </a:lnRef>
+                        <a:fillRef idx="1">
+                          <a:schemeClr val="dk1"/>
+                        </a:fillRef>
+                        <a:effectRef idx="0">
+                          <a:schemeClr val="dk1"/>
+                        </a:effectRef>
+                        <a:fontRef idx="minor">
+                          <a:schemeClr val="lt1"/>
+                        </a:fontRef>
+                      </wps:style>
+                      <wps:bodyPr rot="0" spcFirstLastPara="0" vertOverflow="overflow" horzOverflow="overflow" vert="horz" wrap="square" lIns="91440" tIns="45720" rIns="91440" bIns="45720" numCol="1" spcCol="0" rtlCol="1" fromWordArt="0" anchor="ctr" anchorCtr="0" forceAA="0" compatLnSpc="1">
+                        <a:prstTxWarp prst="textNoShape">
+                          <a:avLst/>
+                        </a:prstTxWarp>
+                        <a:noAutofit/>
+                      </wps:bodyPr>
+                    </wps:wsp>
+                  </a:graphicData>
+                </a:graphic>
+                <wp14:sizeRelH relativeFrom="margin">
+                  <wp14:pctWidth>0</wp14:pctWidth>
+                </wp14:sizeRelH>
+                <wp14:sizeRelV relativeFrom="margin">
+                  <wp14:pctHeight>0</wp14:pctHeight>
+                </wp14:sizeRelV>
+              </wp:anchor>
+            </w:drawing>
+          </mc:Choice>
+          <mc:Fallback>
+            <w:pict>
+              <v:shape w14:anchorId="1785A6E8" id="Arrow: Right 1" o:spid="_x0000_s1026" type="#_x0000_t13" style="position:absolute;left:0;text-align:left;margin-left:42.55pt;margin-top:5.15pt;width:57.25pt;height:10.3pt;z-index:251681792;visibility:visible;mso-wrap-style:square;mso-width-percent:0;mso-height-percent:0;mso-wrap-distance-left:9pt;mso-wrap-distance-top:0;mso-wrap-distance-right:9pt;mso-wrap-distance-bottom:0;mso-position-horizontal:absolute;mso-position-horizontal-relative:text;mso-position-vertical:absolute;mso-position-vertical-relative:text;mso-width-percent:0;mso-height-percent:0;mso-width-relative:margin;mso-height-relative:margin;v-text-anchor:middle" o:gfxdata="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" adj="19657" fillcolor="black [3200]" strokecolor="black [480]" strokeweight="1pt"/>
+            </w:pict>
+          </mc:Fallback>
+        </mc:AlternateContent>
+      </w:r>
+      <w:r>
+        <w:rPr>
+          <w:b/>
+          <w:bCs/>
+          <w:sz w:val="28"/>
+          <w:szCs w:val="28"/>
+          <w:lang w:bidi="ar-EG"/>
+        </w:rPr>
+        <w:t>Assign</w:t>
+      </w:r>
+      <w:r>
+        <w:rPr>
+          <w:b/>
+          <w:bCs/>
+          <w:sz w:val="28"/>
+          <w:szCs w:val="28"/>
+          <w:lang w:bidi="ar-EG"/>
+        </w:rPr>
+        <w:tab/>
+      </w:r>
+      <w:r>
+        <w:rPr>
+          <w:b/>
+          <w:bCs/>
+          <w:sz w:val="28"/>
+          <w:szCs w:val="28"/>
+          <w:lang w:bidi="ar-EG"/>
+        </w:rPr>
+        <w:tab/>
+      </w:r>
+      <w:r>
+        <w:rPr>
+          <w:i/>
+          <w:iCs/>
+          <w:sz w:val="28"/>
+          <w:szCs w:val="28"/>
+          <w:lang w:bidi="ar-EG"/>
+        </w:rPr>
+        <w:t>ID ASSIGNOP</w:t>
+      </w:r>
+    </w:p>
+    <w:p>
+      <w:pPr>
+        <w:bidi w:val="0"/>
+        <w:ind w:left="1440" w:firstLine="720"/>
+        <w:rPr>
+          <w:b/>
+          <w:bCs/>
+          <w:sz w:val="28"/>
+          <w:szCs w:val="28"/>
+          <w:lang w:bidi="ar-EG"/>
+        </w:rPr>
+      </w:pPr>
+      <w:r>
+        <w:rPr>
+          <w:i/>
+          <w:iCs/>
+          <w:sz w:val="28"/>
+          <w:szCs w:val="28"/>
+          <w:lang w:bidi="ar-EG"/>
+        </w:rPr>
+        <w:t>NUM |</w:t>
+      </w:r>
+      <w:r>
+        <w:rPr>
+          <w:b/>
+          <w:bCs/>
+          <w:sz w:val="28"/>
+          <w:szCs w:val="28"/>
+          <w:lang w:bidi="ar-EG"/>
+        </w:rPr>
+        <w:t xml:space="preserve"> </w:t>
+      </w:r>
+      <w:proofErr w:type="spellStart"/>
+      <w:r>
+        <w:rPr>
+          <w:b/>
+          <w:bCs/>
+          <w:sz w:val="28"/>
+          <w:szCs w:val="28"/>
+          <w:lang w:bidi="ar-EG"/>
+        </w:rPr>
+        <w:t>AssignToVar</w:t>
+      </w:r>
+      <w:proofErr w:type="spellEnd"/>
+      <w:r>
+        <w:rPr>
+          <w:b/>
+          <w:bCs/>
+          <w:sz w:val="28"/>
+          <w:szCs w:val="28"/>
+          <w:lang w:bidi="ar-EG"/>
+        </w:rPr>
+        <w:t xml:space="preserve"> </w:t>
+      </w:r>
+    </w:p>
+    <w:p>
+      <w:pPr>
+        <w:bidi w:val="0"/>
+        <w:rPr>
+          <w:i/>
+          <w:iCs/>
+          <w:sz w:val="28"/>
+          <w:szCs w:val="28"/>
+          <w:lang w:bidi="ar-EG"/>
+        </w:rPr>
+      </w:pPr>
+      <w:r>
+        <w:rPr>
+          <w:i/>
+          <w:iCs/>
+          <w:sz w:val="28"/>
+          <w:szCs w:val="28"/>
+          <w:lang w:bidi="ar-EG"/>
+        </w:rPr>
+        <w:tab/>
+      </w:r>
+      <w:r>
+        <w:rPr>
+          <w:i/>
+          <w:iCs/>
+          <w:sz w:val="28"/>
+          <w:szCs w:val="28"/>
+          <w:lang w:bidi="ar-EG"/>
+        </w:rPr>
+        <w:tab/>
+      </w:r>
+      <w:r>
+        <w:rPr>
+          <w:i/>
+          <w:iCs/>
+          <w:sz w:val="28"/>
+          <w:szCs w:val="28"/>
+          <w:lang w:bidi="ar-EG"/>
+        </w:rPr>
+        <w:tab/>
+      </w:r>
+      <w:r>
+        <w:rPr>
+          <w:i/>
+          <w:iCs/>
+          <w:sz w:val="28"/>
+          <w:szCs w:val="28"/>
+          <w:lang w:bidi="ar-EG"/>
+        </w:rPr>
+        <w:t>SEMICOLON</w:t>
+      </w:r>
+      <w:r>
+        <w:rPr>
+          <w:i/>
+          <w:iCs/>
+          <w:sz w:val="28"/>
+          <w:szCs w:val="28"/>
+          <w:lang w:bidi="ar-EG"/>
+        </w:rPr>
+        <w:tab/>
+      </w:r>
+    </w:p>
+    <w:p>
+      <w:pPr>
+        <w:bidi w:val="0"/>
+        <w:rPr>
+          <w:i/>
+          <w:iCs/>
+          <w:sz w:val="28"/>
+          <w:szCs w:val="28"/>
+          <w:lang w:bidi="ar-EG"/>
+        </w:rPr>
+      </w:pPr>
+      <w:r>
+        <w:rPr>
+          <w:b/>
+          <w:bCs/>
+          <w:noProof/>
+          <w:sz w:val="28"/>
+          <w:szCs w:val="28"/>
+          <w:lang w:bidi="ar-EG"/>
+        </w:rPr>
+        <mc:AlternateContent>
+          <mc:Choice Requires="wps">
+            <w:drawing>
+              <wp:anchor distT="0" distB="0" distL="114300" distR="114300" simplePos="0" relativeHeight="251683840" behindDoc="0" locked="0" layoutInCell="1" allowOverlap="1" wp14:anchorId="632D3379" wp14:editId="4C2659D6">
+                <wp:simplePos x="0" y="0"/>
+                <wp:positionH relativeFrom="column">
+                  <wp:posOffset>982980</wp:posOffset>
+                </wp:positionH>
+                <wp:positionV relativeFrom="paragraph">
+                  <wp:posOffset>68984</wp:posOffset>
+                </wp:positionV>
+                <wp:extent cx="727075" cy="130810"/>
+                <wp:effectExtent l="0" t="19050" r="34925" b="40640"/>
+                <wp:wrapNone/>
+                <wp:docPr id="1284741438" name="Arrow: Right 1"/>
+                <wp:cNvGraphicFramePr/>
+                <a:graphic xmlns:a="http://schemas.openxmlformats.org/drawingml/2006/main">
+                  <a:graphicData uri="http://schemas.microsoft.com/office/word/2010/wordprocessingShape">
+                    <wps:wsp>
+                      <wps:cNvSpPr/>
+                      <wps:spPr>
+                        <a:xfrm>
+                          <a:off x="0" y="0"/>
+                          <a:ext cx="727075" cy="130810"/>
+                        </a:xfrm>
+                        <a:prstGeom prst="rightArrow">
+                          <a:avLst/>
+                        </a:prstGeom>
+                      </wps:spPr>
+                      <wps:style>
+                        <a:lnRef idx="2">
+                          <a:schemeClr val="dk1">
+                            <a:shade val="15000"/>
+                          </a:schemeClr>
+                        </a:lnRef>
+                        <a:fillRef idx="1">
+                          <a:schemeClr val="dk1"/>
+                        </a:fillRef>
+                        <a:effectRef idx="0">
+                          <a:schemeClr val="dk1"/>
+                        </a:effectRef>
+                        <a:fontRef idx="minor">
+                          <a:schemeClr val="lt1"/>
+                        </a:fontRef>
+                      </wps:style>
+                      <wps:bodyPr rot="0" spcFirstLastPara="0" vertOverflow="overflow" horzOverflow="overflow" vert="horz" wrap="square" lIns="91440" tIns="45720" rIns="91440" bIns="45720" numCol="1" spcCol="0" rtlCol="1" fromWordArt="0" anchor="ctr" anchorCtr="0" forceAA="0" compatLnSpc="1">
+                        <a:prstTxWarp prst="textNoShape">
+                          <a:avLst/>
+                        </a:prstTxWarp>
+                        <a:noAutofit/>
+                      </wps:bodyPr>
+                    </wps:wsp>
+                  </a:graphicData>
+                </a:graphic>
+                <wp14:sizeRelH relativeFrom="margin">
+                  <wp14:pctWidth>0</wp14:pctWidth>
+                </wp14:sizeRelH>
+                <wp14:sizeRelV relativeFrom="margin">
+                  <wp14:pctHeight>0</wp14:pctHeight>
+                </wp14:sizeRelV>
+              </wp:anchor>
+            </w:drawing>
+          </mc:Choice>
+          <mc:Fallback>
+            <w:pict>
+              <v:shape w14:anchorId="066CD472" id="Arrow: Right 1" o:spid="_x0000_s1026" type="#_x0000_t13" style="position:absolute;left:0;text-align:left;margin-left:77.4pt;margin-top:5.45pt;width:57.25pt;height:10.3pt;z-index:251683840;visibility:visible;mso-wrap-style:square;mso-width-percent:0;mso-height-percent:0;mso-wrap-distance-left:9pt;mso-wrap-distance-top:0;mso-wrap-distance-right:9pt;mso-wrap-distance-bottom:0;mso-position-horizontal:absolute;mso-position-horizontal-relative:text;mso-position-vertical:absolute;mso-position-vertical-relative:text;mso-width-percent:0;mso-height-percent:0;mso-width-relative:margin;mso-height-relative:margin;v-text-anchor:middle" o:gfxdata="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" adj="19657" fillcolor="black [3200]" strokecolor="black [480]" strokeweight="1pt"/>
+            </w:pict>
+          </mc:Fallback>
+        </mc:AlternateContent>
+      </w:r>
+      <w:proofErr w:type="spellStart"/>
+      <w:r>
+        <w:rPr>
+          <w:b/>
+          <w:bCs/>
+          <w:sz w:val="28"/>
+          <w:szCs w:val="28"/>
+          <w:lang w:bidi="ar-EG"/>
+        </w:rPr>
+        <w:t>AssignToVar</w:t>
+      </w:r>
+      <w:proofErr w:type="spellEnd"/>
+      <w:r>
+        <w:rPr>
+          <w:b/>
+          <w:bCs/>
+          <w:sz w:val="28"/>
+          <w:szCs w:val="28"/>
+          <w:lang w:bidi="ar-EG"/>
+        </w:rPr>
+        <w:tab/>
+      </w:r>
+      <w:r>
+        <w:rPr>
+          <w:b/>
+          <w:bCs/>
+          <w:sz w:val="28"/>
+          <w:szCs w:val="28"/>
+          <w:lang w:bidi="ar-EG"/>
+        </w:rPr>
+        <w:tab/>
+      </w:r>
+      <w:r>
+        <w:rPr>
+          <w:b/>
+          <w:bCs/>
+          <w:sz w:val="28"/>
+          <w:szCs w:val="28"/>
+          <w:lang w:bidi="ar-EG"/>
+        </w:rPr>
+        <w:tab/>
+        <w:t xml:space="preserve">Exp | Exp </w:t>
+      </w:r>
+      <w:proofErr w:type="gramStart"/>
+      <w:r>
+        <w:rPr>
+          <w:i/>
+          <w:iCs/>
+          <w:sz w:val="28"/>
+          <w:szCs w:val="28"/>
+          <w:lang w:bidi="ar-EG"/>
+        </w:rPr>
+        <w:t>(</w:t>
+      </w:r>
+      <w:r>
+        <w:rPr>
+          <w:b/>
+          <w:bCs/>
+          <w:sz w:val="28"/>
+          <w:szCs w:val="28"/>
+          <w:lang w:bidi="ar-EG"/>
+        </w:rPr>
+        <w:t xml:space="preserve"> Params</w:t>
+      </w:r>
+      <w:proofErr w:type="gramEnd"/>
+      <w:r>
+        <w:rPr>
+          <w:b/>
+          <w:bCs/>
+          <w:sz w:val="28"/>
+          <w:szCs w:val="28"/>
+          <w:lang w:bidi="ar-EG"/>
+        </w:rPr>
+        <w:t xml:space="preserve"> </w:t>
+      </w:r>
+      <w:r>
+        <w:rPr>
+          <w:i/>
+          <w:iCs/>
+          <w:sz w:val="28"/>
+          <w:szCs w:val="28"/>
+          <w:lang w:bidi="ar-EG"/>
+        </w:rPr>
+        <w:t>)</w:t>
+      </w:r>
+    </w:p>
+    <w:p>
+      <w:pPr>
+        <w:bidi w:val="0"/>
+        <w:rPr>
+          <w:b/>
+          <w:bCs/>
+          <w:sz w:val="28"/>
+          <w:szCs w:val="28"/>
+          <w:lang w:bidi="ar-EG"/>
+        </w:rPr>
+      </w:pPr>
+      <w:r>
+        <w:rPr>
+          <w:b/>
+          <w:bCs/>
+          <w:noProof/>
+          <w:sz w:val="28"/>
+          <w:szCs w:val="28"/>
+          <w:lang w:bidi="ar-EG"/>
+        </w:rPr>
+        <mc:AlternateContent>
+          <mc:Choice Requires="wps">
+            <w:drawing>
+              <wp:anchor distT="0" distB="0" distL="114300" distR="114300" simplePos="0" relativeHeight="251685888" behindDoc="0" locked="0" layoutInCell="1" allowOverlap="1" wp14:anchorId="514DD929" wp14:editId="4553936A">
+                <wp:simplePos x="0" y="0"/>
+                <wp:positionH relativeFrom="column">
+                  <wp:posOffset>408940</wp:posOffset>
+                </wp:positionH>
+                <wp:positionV relativeFrom="paragraph">
+                  <wp:posOffset>58882</wp:posOffset>
+                </wp:positionV>
+                <wp:extent cx="727075" cy="130810"/>
+                <wp:effectExtent l="0" t="19050" r="34925" b="40640"/>
+                <wp:wrapNone/>
+                <wp:docPr id="1441774508" name="Arrow: Right 1"/>
+                <wp:cNvGraphicFramePr/>
+                <a:graphic xmlns:a="http://schemas.openxmlformats.org/drawingml/2006/main">
+                  <a:graphicData uri="http://schemas.microsoft.com/office/word/2010/wordprocessingShape">
+                    <wps:wsp>
+                      <wps:cNvSpPr/>
+                      <wps:spPr>
+                        <a:xfrm>
+                          <a:off x="0" y="0"/>
+                          <a:ext cx="727075" cy="130810"/>
+                        </a:xfrm>
+                        <a:prstGeom prst="rightArrow">
+                          <a:avLst/>
+                        </a:prstGeom>
+                      </wps:spPr>
+                      <wps:style>
+                        <a:lnRef idx="2">
+                          <a:schemeClr val="dk1">
+                            <a:shade val="15000"/>
+                          </a:schemeClr>
+                        </a:lnRef>
+                        <a:fillRef idx="1">
+                          <a:schemeClr val="dk1"/>
+                        </a:fillRef>
+                        <a:effectRef idx="0">
+                          <a:schemeClr val="dk1"/>
+                        </a:effectRef>
+                        <a:fontRef idx="minor">
+                          <a:schemeClr val="lt1"/>
+                        </a:fontRef>
+                      </wps:style>
+                      <wps:bodyPr rot="0" spcFirstLastPara="0" vertOverflow="overflow" horzOverflow="overflow" vert="horz" wrap="square" lIns="91440" tIns="45720" rIns="91440" bIns="45720" numCol="1" spcCol="0" rtlCol="1" fromWordArt="0" anchor="ctr" anchorCtr="0" forceAA="0" compatLnSpc="1">
+                        <a:prstTxWarp prst="textNoShape">
+                          <a:avLst/>
+                        </a:prstTxWarp>
+                        <a:noAutofit/>
+                      </wps:bodyPr>
+                    </wps:wsp>
+                  </a:graphicData>
+                </a:graphic>
+                <wp14:sizeRelH relativeFrom="margin">
+                  <wp14:pctWidth>0</wp14:pctWidth>
+                </wp14:sizeRelH>
+                <wp14:sizeRelV relativeFrom="margin">
+                  <wp14:pctHeight>0</wp14:pctHeight>
+                </wp14:sizeRelV>
+              </wp:anchor>
+            </w:drawing>
+          </mc:Choice>
+          <mc:Fallback>
+            <w:pict>
+              <v:shape w14:anchorId="6CD9D200" id="Arrow: Right 1" o:spid="_x0000_s1026" type="#_x0000_t13" style="position:absolute;left:0;text-align:left;margin-left:32.2pt;margin-top:4.65pt;width:57.25pt;height:10.3pt;z-index:251685888;visibility:visible;mso-wrap-style:square;mso-width-percent:0;mso-height-percent:0;mso-wrap-distance-left:9pt;mso-wrap-distance-top:0;mso-wrap-distance-right:9pt;mso-wrap-distance-bottom:0;mso-position-horizontal:absolute;mso-position-horizontal-relative:text;mso-position-vertical:absolute;mso-position-vertical-relative:text;mso-width-percent:0;mso-height-percent:0;mso-width-relative:margin;mso-height-relative:margin;v-text-anchor:middle" o:gfxdata="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" adj="19657" fillcolor="black [3200]" strokecolor="black [480]" strokeweight="1pt"/>
+            </w:pict>
+          </mc:Fallback>
+        </mc:AlternateContent>
+      </w:r>
+      <w:r>
+        <w:rPr>
+          <w:b/>
+          <w:bCs/>
+          <w:sz w:val="28"/>
+          <w:szCs w:val="28"/>
+          <w:lang w:bidi="ar-EG"/>
+        </w:rPr>
+        <w:t>Print</w:t>
+      </w:r>
+      <w:r>
+        <w:rPr>
+          <w:b/>
+          <w:bCs/>
+          <w:sz w:val="28"/>
+          <w:szCs w:val="28"/>
+          <w:lang w:bidi="ar-EG"/>
+        </w:rPr>
+        <w:tab/>
+      </w:r>
+      <w:r>
+        <w:rPr>
+          <w:b/>
+          <w:bCs/>
+          <w:sz w:val="28"/>
+          <w:szCs w:val="28"/>
+          <w:lang w:bidi="ar-EG"/>
+        </w:rPr>
+        <w:tab/>
+        <w:t xml:space="preserve">       </w:t>
+      </w:r>
+      <w:r>
+        <w:rPr>
+          <w:i/>
+          <w:iCs/>
+          <w:sz w:val="28"/>
+          <w:szCs w:val="28"/>
+          <w:lang w:bidi="ar-EG"/>
+        </w:rPr>
+        <w:t xml:space="preserve">PRINT </w:t>
+      </w:r>
+      <w:proofErr w:type="gramStart"/>
+      <w:r>
+        <w:rPr>
+          <w:i/>
+          <w:iCs/>
+          <w:sz w:val="28"/>
+          <w:szCs w:val="28"/>
+          <w:lang w:bidi="ar-EG"/>
+        </w:rPr>
+        <w:t>( ID</w:t>
+      </w:r>
+      <w:proofErr w:type="gramEnd"/>
+      <w:r>
+        <w:rPr>
+          <w:i/>
+          <w:iCs/>
+          <w:sz w:val="28"/>
+          <w:szCs w:val="28"/>
+          <w:lang w:bidi="ar-EG"/>
+        </w:rPr>
+        <w:t xml:space="preserve"> ) </w:t>
+      </w:r>
+      <w:r>
+        <w:rPr>
+          <w:i/>
+          <w:iCs/>
+          <w:sz w:val="28"/>
+          <w:szCs w:val="28"/>
+          <w:lang w:bidi="ar-EG"/>
+        </w:rPr>
+        <w:t>SEMICOLON</w:t>
+      </w:r>
+      <w:r>
+        <w:rPr>
+          <w:b/>
+          <w:bCs/>
+          <w:sz w:val="28"/>
+          <w:szCs w:val="28"/>
+          <w:lang w:bidi="ar-EG"/>
+        </w:rPr>
+        <w:t xml:space="preserve"> </w:t>
+      </w:r>
+      <w:r>
+        <w:rPr>
+          <w:i/>
+          <w:iCs/>
+          <w:sz w:val="28"/>
+          <w:szCs w:val="28"/>
+          <w:lang w:bidi="ar-EG"/>
+        </w:rPr>
+        <w:tab/>
+      </w:r>
+      <w:r>
+        <w:rPr>
+          <w:b/>
+          <w:bCs/>
+          <w:sz w:val="28"/>
+          <w:szCs w:val="28"/>
+          <w:lang w:bidi="ar-EG"/>
+        </w:rPr>
+        <w:t xml:space="preserve"> </w:t>
       </w:r>
     </w:p>
     <w:p>
@@ -2067,6 +3532,7 @@
   <w:style w:type="character" w:default="1" w:styleId="DefaultParagraphFont">
     <w:name w:val="Default Paragraph Font"/>
     <w:uiPriority w:val="1"/>
+    <w:semiHidden/>
     <w:unhideWhenUsed/>
   </w:style>
   <w:style w:type="table" w:default="1" w:styleId="TableNormal">

</xml_diff>